<commit_message>
Some corrections and added presentation
</commit_message>
<xml_diff>
--- a/TrabalhoFinal/pt. 1/Documentos/Ex1-AnaliseDeDados.docx
+++ b/TrabalhoFinal/pt. 1/Documentos/Ex1-AnaliseDeDados.docx
@@ -16,41 +16,207 @@
       </w:r>
     </w:p>
     <w:p>
-      <w:r>
-        <w:t>- Medição de indicadores de saúde ocular</w:t>
-      </w:r>
-      <w:r>
-        <w:t>, de forma a posteriormente auxiliar uma escolha mais informada de um tratamento, no caso de ser necessário.</w:t>
-      </w:r>
-    </w:p>
-    <w:p>
+      <w:pPr>
+        <w:ind w:firstLine="720"/>
+      </w:pPr>
+      <w:r>
+        <w:t>- Medição de indicadores de saúde ocular, de forma a posteriormente auxiliar uma escolha mais informada de um tratamento, no caso de ser necessário.</w:t>
+      </w:r>
+    </w:p>
+    <w:p>
+      <w:pPr>
+        <w:ind w:firstLine="720"/>
+      </w:pPr>
       <w:r>
         <w:t>- Diagnóstico de doenças oculares, especificamente as três doenças oculares mais comuns no geral da população que são hipermetropia, miopia e astigmatismo.</w:t>
       </w:r>
     </w:p>
     <w:p>
-      <w:r>
-        <w:t>- Prescrição de tratamento na forma de lentes. Por fim, caso seja identificado que um paciente sofre de uma doença ocular</w:t>
-      </w:r>
-      <w:r>
-        <w:t xml:space="preserve"> que possa ser ajudada com a utilização de lentes de contacto</w:t>
-      </w:r>
-      <w:r>
-        <w:t>, é feita uma prescrição do tipo de lent</w:t>
-      </w:r>
-      <w:r>
-        <w:t xml:space="preserve">e ideal. </w:t>
-      </w:r>
-    </w:p>
+      <w:pPr>
+        <w:ind w:firstLine="720"/>
+      </w:pPr>
+      <w:r>
+        <w:t xml:space="preserve">- </w:t>
+      </w:r>
+      <w:r>
+        <w:t>Elaboração de tratamento.</w:t>
+      </w:r>
+      <w:r>
+        <w:t xml:space="preserve"> </w:t>
+      </w:r>
+      <w:r>
+        <w:t>No caso de ser</w:t>
+      </w:r>
+      <w:r>
+        <w:t xml:space="preserve"> </w:t>
+      </w:r>
+      <w:r>
+        <w:t xml:space="preserve">diagnosticada uma doença ocular a </w:t>
+      </w:r>
+      <w:r>
+        <w:t>um paciente</w:t>
+      </w:r>
+      <w:r>
+        <w:t xml:space="preserve"> será proposto um tratamento. O tratamento atribuído serão lentes oculares para correção de visão. Estas são identificadas pela sua rigidez, das quais as mais populares são as rígidas e as moles.</w:t>
+      </w:r>
+    </w:p>
+    <w:p>
+      <w:r>
+        <w:t>Foram feitas algumas assunções em relação aos dados.</w:t>
+      </w:r>
+    </w:p>
+    <w:p>
+      <w:pPr>
+        <w:pStyle w:val="ListParagraph"/>
+        <w:numPr>
+          <w:ilvl w:val="0"/>
+          <w:numId w:val="1"/>
+        </w:numPr>
+      </w:pPr>
+      <w:bookmarkStart w:id="0" w:name="_GoBack"/>
+      <w:r>
+        <w:t xml:space="preserve">Sempre que há contacto entre um médico da </w:t>
+      </w:r>
+      <w:proofErr w:type="spellStart"/>
+      <w:r>
+        <w:t>Medknow</w:t>
+      </w:r>
+      <w:proofErr w:type="spellEnd"/>
+      <w:r>
+        <w:t xml:space="preserve"> e um paciente, é gerada uma avaliação do paciente com os dados atualizados das suas condições oftalmológicas.</w:t>
+      </w:r>
+    </w:p>
+    <w:p>
+      <w:pPr>
+        <w:pStyle w:val="ListParagraph"/>
+        <w:numPr>
+          <w:ilvl w:val="0"/>
+          <w:numId w:val="1"/>
+        </w:numPr>
+      </w:pPr>
+      <w:r>
+        <w:t>Um paciente pode ser diagnosticado com mais que uma doença</w:t>
+      </w:r>
+      <w:r>
+        <w:t>.</w:t>
+      </w:r>
+    </w:p>
+    <w:p>
+      <w:pPr>
+        <w:pStyle w:val="ListParagraph"/>
+        <w:numPr>
+          <w:ilvl w:val="0"/>
+          <w:numId w:val="1"/>
+        </w:numPr>
+      </w:pPr>
+      <w:r>
+        <w:t xml:space="preserve">É assumido que as idades oculares correspondem </w:t>
+      </w:r>
+      <w:r>
+        <w:t>a:</w:t>
+      </w:r>
+      <w:r>
+        <w:t xml:space="preserve"> jovem</w:t>
+      </w:r>
+      <w:r>
+        <w:t>, desde os</w:t>
+      </w:r>
+      <w:r>
+        <w:t xml:space="preserve"> 0 </w:t>
+      </w:r>
+      <w:r>
+        <w:t>aos</w:t>
+      </w:r>
+      <w:r>
+        <w:t xml:space="preserve"> 34 anos</w:t>
+      </w:r>
+      <w:r>
+        <w:t xml:space="preserve">; </w:t>
+      </w:r>
+      <w:r>
+        <w:t>pré-</w:t>
+      </w:r>
+      <w:r>
+        <w:t>presbiópico</w:t>
+      </w:r>
+      <w:r>
+        <w:t xml:space="preserve"> </w:t>
+      </w:r>
+      <w:r>
+        <w:t>dos</w:t>
+      </w:r>
+      <w:r>
+        <w:t xml:space="preserve"> 35 </w:t>
+      </w:r>
+      <w:r>
+        <w:t>aos</w:t>
+      </w:r>
+      <w:r>
+        <w:t xml:space="preserve"> 44 anos</w:t>
+      </w:r>
+      <w:r>
+        <w:t>;</w:t>
+      </w:r>
+      <w:r>
+        <w:t xml:space="preserve"> </w:t>
+      </w:r>
+      <w:r>
+        <w:t>presbiópico</w:t>
+      </w:r>
+      <w:r>
+        <w:t xml:space="preserve"> </w:t>
+      </w:r>
+      <w:r>
+        <w:t xml:space="preserve">com mais de </w:t>
+      </w:r>
+      <w:r>
+        <w:t>45 anos</w:t>
+      </w:r>
+      <w:r>
+        <w:t>.</w:t>
+      </w:r>
+    </w:p>
+    <w:p>
+      <w:pPr>
+        <w:pStyle w:val="ListParagraph"/>
+        <w:numPr>
+          <w:ilvl w:val="0"/>
+          <w:numId w:val="1"/>
+        </w:numPr>
+      </w:pPr>
+      <w:r>
+        <w:t>Foi assumido que há mais de três tipos de doença, bem como mais de dois tipos de lente</w:t>
+      </w:r>
+    </w:p>
+    <w:p>
+      <w:pPr>
+        <w:pStyle w:val="ListParagraph"/>
+        <w:numPr>
+          <w:ilvl w:val="0"/>
+          <w:numId w:val="1"/>
+        </w:numPr>
+      </w:pPr>
+      <w:r>
+        <w:t>Não</w:t>
+      </w:r>
+      <w:r>
+        <w:t xml:space="preserve"> há</w:t>
+      </w:r>
+      <w:r>
+        <w:t xml:space="preserve"> uma relação de acompanhamento entre médico e doente </w:t>
+      </w:r>
+      <w:r>
+        <w:t>explicita</w:t>
+      </w:r>
+      <w:r>
+        <w:t>.</w:t>
+      </w:r>
+    </w:p>
+    <w:bookmarkEnd w:id="0"/>
     <w:p/>
     <w:p>
       <w:r>
-        <w:t xml:space="preserve">Guilherme </w:t>
-      </w:r>
-      <w:bookmarkStart w:id="0" w:name="_GoBack"/>
-      <w:bookmarkEnd w:id="0"/>
-      <w:r>
-        <w:t>Arede, nº 41548</w:t>
+        <w:t>Guilherme Arede, nº 41548</w:t>
       </w:r>
     </w:p>
     <w:p>
@@ -67,6 +233,127 @@
     </w:sectPr>
   </w:body>
 </w:document>
+</file>
+
+<file path=word/numbering.xml><?xml version="1.0" encoding="utf-8"?>
+<w:numbering xmlns:wpc="http://schemas.microsoft.com/office/word/2010/wordprocessingCanvas" xmlns:cx="http://schemas.microsoft.com/office/drawing/2014/chartex" xmlns:cx1="http://schemas.microsoft.com/office/drawing/2015/9/8/chartex" xmlns:cx2="http://schemas.microsoft.com/office/drawing/2015/10/21/chartex" xmlns:cx3="http://schemas.microsoft.com/office/drawing/2016/5/9/chartex" xmlns:cx4="http://schemas.microsoft.com/office/drawing/2016/5/10/chartex" xmlns:cx5="http://schemas.microsoft.com/office/drawing/2016/5/11/chartex" xmlns:cx6="http://schemas.microsoft.com/office/drawing/2016/5/12/chartex" xmlns:cx7="http://schemas.microsoft.com/office/drawing/2016/5/13/chartex" xmlns:cx8="http://schemas.microsoft.com/office/drawing/2016/5/14/chartex" xmlns:mc="http://schemas.openxmlformats.org/markup-compatibility/2006" xmlns:aink="http://schemas.microsoft.com/office/drawing/2016/ink" xmlns:am3d="http://schemas.microsoft.com/office/drawing/2017/model3d" xmlns:o="urn:schemas-microsoft-com:office:office" xmlns:r="http://schemas.openxmlformats.org/officeDocument/2006/relationships" xmlns:m="http://schemas.openxmlformats.org/officeDocument/2006/math" xmlns:v="urn:schemas-microsoft-com:vml" xmlns:wp14="http://schemas.microsoft.com/office/word/2010/wordprocessingDrawing" xmlns:wp="http://schemas.openxmlformats.org/drawingml/2006/wordprocessingDrawing" xmlns:w10="urn:schemas-microsoft-com:office:word" xmlns:w="http://schemas.openxmlformats.org/wordprocessingml/2006/main" xmlns:w14="http://schemas.microsoft.com/office/word/2010/wordml" xmlns:w15="http://schemas.microsoft.com/office/word/2012/wordml" xmlns:w16cid="http://schemas.microsoft.com/office/word/2016/wordml/cid" xmlns:w16se="http://schemas.microsoft.com/office/word/2015/wordml/symex" xmlns:wpg="http://schemas.microsoft.com/office/word/2010/wordprocessingGroup" xmlns:wpi="http://schemas.microsoft.com/office/word/2010/wordprocessingInk" xmlns:wne="http://schemas.microsoft.com/office/word/2006/wordml" xmlns:wps="http://schemas.microsoft.com/office/word/2010/wordprocessingShape" mc:Ignorable="w14 w15 w16se w16cid wp14">
+  <w:abstractNum w:abstractNumId="0" w15:restartNumberingAfterBreak="0">
+    <w:nsid w:val="3B3B15C0"/>
+    <w:multiLevelType w:val="hybridMultilevel"/>
+    <w:tmpl w:val="385EF948"/>
+    <w:lvl w:ilvl="0" w:tplc="04090001">
+      <w:start w:val="1"/>
+      <w:numFmt w:val="bullet"/>
+      <w:lvlText w:val=""/>
+      <w:lvlJc w:val="left"/>
+      <w:pPr>
+        <w:ind w:left="720" w:hanging="360"/>
+      </w:pPr>
+      <w:rPr>
+        <w:rFonts w:ascii="Symbol" w:hAnsi="Symbol" w:hint="default"/>
+      </w:rPr>
+    </w:lvl>
+    <w:lvl w:ilvl="1" w:tplc="04090003" w:tentative="1">
+      <w:start w:val="1"/>
+      <w:numFmt w:val="bullet"/>
+      <w:lvlText w:val="o"/>
+      <w:lvlJc w:val="left"/>
+      <w:pPr>
+        <w:ind w:left="1440" w:hanging="360"/>
+      </w:pPr>
+      <w:rPr>
+        <w:rFonts w:ascii="Courier New" w:hAnsi="Courier New" w:cs="Courier New" w:hint="default"/>
+      </w:rPr>
+    </w:lvl>
+    <w:lvl w:ilvl="2" w:tplc="04090005" w:tentative="1">
+      <w:start w:val="1"/>
+      <w:numFmt w:val="bullet"/>
+      <w:lvlText w:val=""/>
+      <w:lvlJc w:val="left"/>
+      <w:pPr>
+        <w:ind w:left="2160" w:hanging="360"/>
+      </w:pPr>
+      <w:rPr>
+        <w:rFonts w:ascii="Wingdings" w:hAnsi="Wingdings" w:hint="default"/>
+      </w:rPr>
+    </w:lvl>
+    <w:lvl w:ilvl="3" w:tplc="04090001" w:tentative="1">
+      <w:start w:val="1"/>
+      <w:numFmt w:val="bullet"/>
+      <w:lvlText w:val=""/>
+      <w:lvlJc w:val="left"/>
+      <w:pPr>
+        <w:ind w:left="2880" w:hanging="360"/>
+      </w:pPr>
+      <w:rPr>
+        <w:rFonts w:ascii="Symbol" w:hAnsi="Symbol" w:hint="default"/>
+      </w:rPr>
+    </w:lvl>
+    <w:lvl w:ilvl="4" w:tplc="04090003" w:tentative="1">
+      <w:start w:val="1"/>
+      <w:numFmt w:val="bullet"/>
+      <w:lvlText w:val="o"/>
+      <w:lvlJc w:val="left"/>
+      <w:pPr>
+        <w:ind w:left="3600" w:hanging="360"/>
+      </w:pPr>
+      <w:rPr>
+        <w:rFonts w:ascii="Courier New" w:hAnsi="Courier New" w:cs="Courier New" w:hint="default"/>
+      </w:rPr>
+    </w:lvl>
+    <w:lvl w:ilvl="5" w:tplc="04090005" w:tentative="1">
+      <w:start w:val="1"/>
+      <w:numFmt w:val="bullet"/>
+      <w:lvlText w:val=""/>
+      <w:lvlJc w:val="left"/>
+      <w:pPr>
+        <w:ind w:left="4320" w:hanging="360"/>
+      </w:pPr>
+      <w:rPr>
+        <w:rFonts w:ascii="Wingdings" w:hAnsi="Wingdings" w:hint="default"/>
+      </w:rPr>
+    </w:lvl>
+    <w:lvl w:ilvl="6" w:tplc="04090001" w:tentative="1">
+      <w:start w:val="1"/>
+      <w:numFmt w:val="bullet"/>
+      <w:lvlText w:val=""/>
+      <w:lvlJc w:val="left"/>
+      <w:pPr>
+        <w:ind w:left="5040" w:hanging="360"/>
+      </w:pPr>
+      <w:rPr>
+        <w:rFonts w:ascii="Symbol" w:hAnsi="Symbol" w:hint="default"/>
+      </w:rPr>
+    </w:lvl>
+    <w:lvl w:ilvl="7" w:tplc="04090003" w:tentative="1">
+      <w:start w:val="1"/>
+      <w:numFmt w:val="bullet"/>
+      <w:lvlText w:val="o"/>
+      <w:lvlJc w:val="left"/>
+      <w:pPr>
+        <w:ind w:left="5760" w:hanging="360"/>
+      </w:pPr>
+      <w:rPr>
+        <w:rFonts w:ascii="Courier New" w:hAnsi="Courier New" w:cs="Courier New" w:hint="default"/>
+      </w:rPr>
+    </w:lvl>
+    <w:lvl w:ilvl="8" w:tplc="04090005" w:tentative="1">
+      <w:start w:val="1"/>
+      <w:numFmt w:val="bullet"/>
+      <w:lvlText w:val=""/>
+      <w:lvlJc w:val="left"/>
+      <w:pPr>
+        <w:ind w:left="6480" w:hanging="360"/>
+      </w:pPr>
+      <w:rPr>
+        <w:rFonts w:ascii="Wingdings" w:hAnsi="Wingdings" w:hint="default"/>
+      </w:rPr>
+    </w:lvl>
+  </w:abstractNum>
+  <w:num w:numId="1">
+    <w:abstractNumId w:val="0"/>
+  </w:num>
+</w:numbering>
 </file>
 
 <file path=word/styles.xml><?xml version="1.0" encoding="utf-8"?>
@@ -467,6 +754,10 @@
   <w:style w:type="paragraph" w:default="1" w:styleId="Normal">
     <w:name w:val="Normal"/>
     <w:qFormat/>
+    <w:rsid w:val="001F0B25"/>
+    <w:pPr>
+      <w:spacing w:after="0"/>
+    </w:pPr>
     <w:rPr>
       <w:lang w:val="pt-PT"/>
     </w:rPr>
@@ -507,7 +798,7 @@
     <w:qFormat/>
     <w:rsid w:val="005C6FB7"/>
     <w:pPr>
-      <w:spacing w:after="0" w:line="240" w:lineRule="auto"/>
+      <w:spacing w:line="240" w:lineRule="auto"/>
       <w:contextualSpacing/>
     </w:pPr>
     <w:rPr>
@@ -532,6 +823,17 @@
       <w:szCs w:val="56"/>
       <w:lang w:val="pt-PT"/>
     </w:rPr>
+  </w:style>
+  <w:style w:type="paragraph" w:styleId="ListParagraph">
+    <w:name w:val="List Paragraph"/>
+    <w:basedOn w:val="Normal"/>
+    <w:uiPriority w:val="34"/>
+    <w:qFormat/>
+    <w:rsid w:val="001F0B25"/>
+    <w:pPr>
+      <w:ind w:left="720"/>
+      <w:contextualSpacing/>
+    </w:pPr>
   </w:style>
 </w:styles>
 </file>

</xml_diff>